<commit_message>
Object Detection & Weekly Log
</commit_message>
<xml_diff>
--- a/Documentation/Weekly Logs.docx
+++ b/Documentation/Weekly Logs.docx
@@ -281,16 +281,7 @@
           <w:sz w:val="24"/>
           <w:szCs w:val="24"/>
         </w:rPr>
-        <w:t>moving onto more advanced topic</w:t>
-      </w:r>
-      <w:bookmarkStart w:id="0" w:name="_GoBack"/>
-      <w:bookmarkEnd w:id="0"/>
-      <w:r>
-        <w:rPr>
-          <w:sz w:val="24"/>
-          <w:szCs w:val="24"/>
-        </w:rPr>
-        <w:t xml:space="preserve">s like </w:t>
+        <w:t xml:space="preserve">moving onto more advanced topics like </w:t>
       </w:r>
       <w:r>
         <w:rPr>
@@ -526,6 +517,304 @@
         </w:rPr>
         <w:t xml:space="preserve"> </w:t>
       </w:r>
+    </w:p>
+    <w:p>
+      <w:pPr>
+        <w:pStyle w:val="Heading1"/>
+      </w:pPr>
+      <w:r>
+        <w:t>Week 9: Ending – 2</w:t>
+      </w:r>
+      <w:r>
+        <w:t>9</w:t>
+      </w:r>
+      <w:r>
+        <w:t>/11/2020</w:t>
+      </w:r>
+    </w:p>
+    <w:p>
+      <w:pPr>
+        <w:pStyle w:val="ListParagraph"/>
+        <w:numPr>
+          <w:ilvl w:val="0"/>
+          <w:numId w:val="3"/>
+        </w:numPr>
+        <w:rPr>
+          <w:b/>
+          <w:bCs/>
+          <w:sz w:val="24"/>
+          <w:szCs w:val="24"/>
+        </w:rPr>
+      </w:pPr>
+      <w:r>
+        <w:rPr>
+          <w:b/>
+          <w:bCs/>
+          <w:sz w:val="24"/>
+          <w:szCs w:val="24"/>
+        </w:rPr>
+        <w:t>This week</w:t>
+      </w:r>
+      <w:r>
+        <w:rPr>
+          <w:b/>
+          <w:bCs/>
+          <w:sz w:val="24"/>
+          <w:szCs w:val="24"/>
+        </w:rPr>
+        <w:t>’</w:t>
+      </w:r>
+      <w:r>
+        <w:rPr>
+          <w:b/>
+          <w:bCs/>
+          <w:sz w:val="24"/>
+          <w:szCs w:val="24"/>
+        </w:rPr>
+        <w:t>s work:</w:t>
+      </w:r>
+    </w:p>
+    <w:p>
+      <w:pPr>
+        <w:pStyle w:val="ListParagraph"/>
+        <w:numPr>
+          <w:ilvl w:val="1"/>
+          <w:numId w:val="3"/>
+        </w:numPr>
+        <w:rPr>
+          <w:b/>
+          <w:bCs/>
+          <w:sz w:val="24"/>
+          <w:szCs w:val="24"/>
+        </w:rPr>
+      </w:pPr>
+      <w:r>
+        <w:rPr>
+          <w:sz w:val="24"/>
+          <w:szCs w:val="24"/>
+        </w:rPr>
+        <w:t>Completed software flowchart for ESP32-CAM.</w:t>
+      </w:r>
+    </w:p>
+    <w:p>
+      <w:pPr>
+        <w:pStyle w:val="ListParagraph"/>
+        <w:numPr>
+          <w:ilvl w:val="1"/>
+          <w:numId w:val="3"/>
+        </w:numPr>
+        <w:rPr>
+          <w:b/>
+          <w:bCs/>
+          <w:sz w:val="24"/>
+          <w:szCs w:val="24"/>
+        </w:rPr>
+      </w:pPr>
+      <w:r>
+        <w:rPr>
+          <w:sz w:val="24"/>
+          <w:szCs w:val="24"/>
+        </w:rPr>
+        <w:t>Came to realisation that my use of ESP32-CAM may not be justified; its only use will be to capture images and send them to be processed, this can be done by any WIFI camera.</w:t>
+      </w:r>
+    </w:p>
+    <w:p>
+      <w:pPr>
+        <w:pStyle w:val="ListParagraph"/>
+        <w:numPr>
+          <w:ilvl w:val="1"/>
+          <w:numId w:val="3"/>
+        </w:numPr>
+        <w:rPr>
+          <w:b/>
+          <w:bCs/>
+          <w:sz w:val="24"/>
+          <w:szCs w:val="24"/>
+        </w:rPr>
+      </w:pPr>
+      <w:r>
+        <w:rPr>
+          <w:sz w:val="24"/>
+          <w:szCs w:val="24"/>
+        </w:rPr>
+        <w:t>Continued work on OpenCV course. Finished topics on feature, and face detection.</w:t>
+      </w:r>
+    </w:p>
+    <w:p>
+      <w:pPr>
+        <w:pStyle w:val="ListParagraph"/>
+        <w:numPr>
+          <w:ilvl w:val="0"/>
+          <w:numId w:val="3"/>
+        </w:numPr>
+        <w:rPr>
+          <w:b/>
+          <w:bCs/>
+          <w:sz w:val="24"/>
+          <w:szCs w:val="24"/>
+        </w:rPr>
+      </w:pPr>
+      <w:r>
+        <w:rPr>
+          <w:b/>
+          <w:bCs/>
+          <w:sz w:val="24"/>
+          <w:szCs w:val="24"/>
+        </w:rPr>
+        <w:t>Next week</w:t>
+      </w:r>
+      <w:r>
+        <w:rPr>
+          <w:b/>
+          <w:bCs/>
+          <w:sz w:val="24"/>
+          <w:szCs w:val="24"/>
+        </w:rPr>
+        <w:t>’</w:t>
+      </w:r>
+      <w:r>
+        <w:rPr>
+          <w:b/>
+          <w:bCs/>
+          <w:sz w:val="24"/>
+          <w:szCs w:val="24"/>
+        </w:rPr>
+        <w:t xml:space="preserve">s work: </w:t>
+      </w:r>
+    </w:p>
+    <w:p>
+      <w:pPr>
+        <w:pStyle w:val="ListParagraph"/>
+        <w:numPr>
+          <w:ilvl w:val="1"/>
+          <w:numId w:val="3"/>
+        </w:numPr>
+        <w:rPr>
+          <w:b/>
+          <w:bCs/>
+          <w:sz w:val="24"/>
+          <w:szCs w:val="24"/>
+        </w:rPr>
+      </w:pPr>
+      <w:r>
+        <w:rPr>
+          <w:sz w:val="24"/>
+          <w:szCs w:val="24"/>
+        </w:rPr>
+        <w:t>Moving onto Deep Learning on OpenCV course. Hope to have this finished before end of week, so software design of my own project can start.</w:t>
+      </w:r>
+    </w:p>
+    <w:p>
+      <w:pPr>
+        <w:pStyle w:val="ListParagraph"/>
+        <w:numPr>
+          <w:ilvl w:val="1"/>
+          <w:numId w:val="3"/>
+        </w:numPr>
+        <w:rPr>
+          <w:b/>
+          <w:bCs/>
+          <w:sz w:val="24"/>
+          <w:szCs w:val="24"/>
+        </w:rPr>
+      </w:pPr>
+      <w:r>
+        <w:rPr>
+          <w:sz w:val="24"/>
+          <w:szCs w:val="24"/>
+        </w:rPr>
+        <w:t>Come to a clear conclusion on how/if I want to continue to implement the ESP32-CAM, or just use a normal WIFI camera.</w:t>
+      </w:r>
+    </w:p>
+    <w:p>
+      <w:pPr>
+        <w:pStyle w:val="ListParagraph"/>
+        <w:numPr>
+          <w:ilvl w:val="0"/>
+          <w:numId w:val="3"/>
+        </w:numPr>
+        <w:rPr>
+          <w:b/>
+          <w:bCs/>
+          <w:sz w:val="24"/>
+          <w:szCs w:val="24"/>
+        </w:rPr>
+      </w:pPr>
+      <w:r>
+        <w:rPr>
+          <w:b/>
+          <w:bCs/>
+          <w:sz w:val="24"/>
+          <w:szCs w:val="24"/>
+        </w:rPr>
+        <w:t xml:space="preserve">Blockers: </w:t>
+      </w:r>
+      <w:r>
+        <w:rPr>
+          <w:sz w:val="24"/>
+          <w:szCs w:val="24"/>
+        </w:rPr>
+        <w:t>None.</w:t>
+      </w:r>
+    </w:p>
+    <w:p>
+      <w:pPr>
+        <w:pStyle w:val="ListParagraph"/>
+        <w:numPr>
+          <w:ilvl w:val="0"/>
+          <w:numId w:val="3"/>
+        </w:numPr>
+        <w:rPr>
+          <w:b/>
+          <w:bCs/>
+          <w:sz w:val="24"/>
+          <w:szCs w:val="24"/>
+        </w:rPr>
+      </w:pPr>
+      <w:r>
+        <w:rPr>
+          <w:b/>
+          <w:bCs/>
+          <w:sz w:val="24"/>
+          <w:szCs w:val="24"/>
+        </w:rPr>
+        <w:t>Schedule:</w:t>
+      </w:r>
+      <w:r>
+        <w:rPr>
+          <w:b/>
+          <w:bCs/>
+          <w:sz w:val="24"/>
+          <w:szCs w:val="24"/>
+        </w:rPr>
+        <w:t xml:space="preserve"> </w:t>
+      </w:r>
+      <w:r>
+        <w:rPr>
+          <w:sz w:val="24"/>
+          <w:szCs w:val="24"/>
+        </w:rPr>
+        <w:t xml:space="preserve">If it is decided I will not use ESP32-CAM, time will be diverted from its development, to </w:t>
+      </w:r>
+      <w:bookmarkStart w:id="0" w:name="_GoBack"/>
+      <w:bookmarkEnd w:id="0"/>
+      <w:r>
+        <w:rPr>
+          <w:sz w:val="24"/>
+          <w:szCs w:val="24"/>
+        </w:rPr>
+        <w:t>other tasks.</w:t>
+      </w:r>
+    </w:p>
+    <w:p>
+      <w:pPr>
+        <w:rPr>
+          <w:b/>
+          <w:bCs/>
+          <w:sz w:val="24"/>
+          <w:szCs w:val="24"/>
+        </w:rPr>
+      </w:pPr>
     </w:p>
     <w:sectPr>
       <w:pgSz w:w="11906" w:h="16838"/>
@@ -742,11 +1031,104 @@
       </w:pPr>
     </w:lvl>
   </w:abstractNum>
+  <w:abstractNum w:abstractNumId="2" w15:restartNumberingAfterBreak="0">
+    <w:nsid w:val="69313A70"/>
+    <w:multiLevelType w:val="hybridMultilevel"/>
+    <w:tmpl w:val="DE5639E2"/>
+    <w:lvl w:ilvl="0" w:tplc="1809000F">
+      <w:start w:val="1"/>
+      <w:numFmt w:val="decimal"/>
+      <w:lvlText w:val="%1."/>
+      <w:lvlJc w:val="left"/>
+      <w:pPr>
+        <w:ind w:left="720" w:hanging="360"/>
+      </w:pPr>
+    </w:lvl>
+    <w:lvl w:ilvl="1" w:tplc="033686F6">
+      <w:start w:val="1"/>
+      <w:numFmt w:val="lowerLetter"/>
+      <w:lvlText w:val="%2."/>
+      <w:lvlJc w:val="left"/>
+      <w:pPr>
+        <w:ind w:left="1440" w:hanging="360"/>
+      </w:pPr>
+      <w:rPr>
+        <w:b/>
+        <w:bCs/>
+      </w:rPr>
+    </w:lvl>
+    <w:lvl w:ilvl="2" w:tplc="1809001B" w:tentative="1">
+      <w:start w:val="1"/>
+      <w:numFmt w:val="lowerRoman"/>
+      <w:lvlText w:val="%3."/>
+      <w:lvlJc w:val="right"/>
+      <w:pPr>
+        <w:ind w:left="2160" w:hanging="180"/>
+      </w:pPr>
+    </w:lvl>
+    <w:lvl w:ilvl="3" w:tplc="1809000F" w:tentative="1">
+      <w:start w:val="1"/>
+      <w:numFmt w:val="decimal"/>
+      <w:lvlText w:val="%4."/>
+      <w:lvlJc w:val="left"/>
+      <w:pPr>
+        <w:ind w:left="2880" w:hanging="360"/>
+      </w:pPr>
+    </w:lvl>
+    <w:lvl w:ilvl="4" w:tplc="18090019" w:tentative="1">
+      <w:start w:val="1"/>
+      <w:numFmt w:val="lowerLetter"/>
+      <w:lvlText w:val="%5."/>
+      <w:lvlJc w:val="left"/>
+      <w:pPr>
+        <w:ind w:left="3600" w:hanging="360"/>
+      </w:pPr>
+    </w:lvl>
+    <w:lvl w:ilvl="5" w:tplc="1809001B" w:tentative="1">
+      <w:start w:val="1"/>
+      <w:numFmt w:val="lowerRoman"/>
+      <w:lvlText w:val="%6."/>
+      <w:lvlJc w:val="right"/>
+      <w:pPr>
+        <w:ind w:left="4320" w:hanging="180"/>
+      </w:pPr>
+    </w:lvl>
+    <w:lvl w:ilvl="6" w:tplc="1809000F" w:tentative="1">
+      <w:start w:val="1"/>
+      <w:numFmt w:val="decimal"/>
+      <w:lvlText w:val="%7."/>
+      <w:lvlJc w:val="left"/>
+      <w:pPr>
+        <w:ind w:left="5040" w:hanging="360"/>
+      </w:pPr>
+    </w:lvl>
+    <w:lvl w:ilvl="7" w:tplc="18090019" w:tentative="1">
+      <w:start w:val="1"/>
+      <w:numFmt w:val="lowerLetter"/>
+      <w:lvlText w:val="%8."/>
+      <w:lvlJc w:val="left"/>
+      <w:pPr>
+        <w:ind w:left="5760" w:hanging="360"/>
+      </w:pPr>
+    </w:lvl>
+    <w:lvl w:ilvl="8" w:tplc="1809001B" w:tentative="1">
+      <w:start w:val="1"/>
+      <w:numFmt w:val="lowerRoman"/>
+      <w:lvlText w:val="%9."/>
+      <w:lvlJc w:val="right"/>
+      <w:pPr>
+        <w:ind w:left="6480" w:hanging="180"/>
+      </w:pPr>
+    </w:lvl>
+  </w:abstractNum>
   <w:num w:numId="1">
     <w:abstractNumId w:val="0"/>
   </w:num>
   <w:num w:numId="2">
     <w:abstractNumId w:val="1"/>
+  </w:num>
+  <w:num w:numId="3">
+    <w:abstractNumId w:val="2"/>
   </w:num>
 </w:numbering>
 </file>

</xml_diff>

<commit_message>
Deep Learning & Citations
</commit_message>
<xml_diff>
--- a/Documentation/Weekly Logs.docx
+++ b/Documentation/Weekly Logs.docx
@@ -794,17 +794,420 @@
           <w:sz w:val="24"/>
           <w:szCs w:val="24"/>
         </w:rPr>
-        <w:t xml:space="preserve">If it is decided I will not use ESP32-CAM, time will be diverted from its development, to </w:t>
+        <w:t>If it is decided I will not use ESP32-CAM, time will be diverted from its development, to other tasks.</w:t>
+      </w:r>
+    </w:p>
+    <w:p>
+      <w:pPr>
+        <w:rPr>
+          <w:b/>
+          <w:bCs/>
+          <w:sz w:val="24"/>
+          <w:szCs w:val="24"/>
+        </w:rPr>
+      </w:pPr>
+    </w:p>
+    <w:p>
+      <w:pPr>
+        <w:pStyle w:val="Heading1"/>
+      </w:pPr>
+      <w:r>
+        <w:lastRenderedPageBreak/>
+        <w:t xml:space="preserve">Week </w:t>
+      </w:r>
+      <w:r>
+        <w:t>10</w:t>
+      </w:r>
+      <w:r>
+        <w:t xml:space="preserve">: Ending – </w:t>
+      </w:r>
+      <w:r>
+        <w:t>06</w:t>
+      </w:r>
+      <w:r>
+        <w:t>/1</w:t>
+      </w:r>
+      <w:r>
+        <w:t>2</w:t>
+      </w:r>
+      <w:r>
+        <w:t>/2020</w:t>
+      </w:r>
+    </w:p>
+    <w:p>
+      <w:pPr>
+        <w:pStyle w:val="ListParagraph"/>
+        <w:numPr>
+          <w:ilvl w:val="0"/>
+          <w:numId w:val="4"/>
+        </w:numPr>
+        <w:rPr>
+          <w:b/>
+          <w:bCs/>
+          <w:sz w:val="24"/>
+          <w:szCs w:val="24"/>
+        </w:rPr>
+      </w:pPr>
+      <w:r>
+        <w:rPr>
+          <w:b/>
+          <w:bCs/>
+          <w:sz w:val="24"/>
+          <w:szCs w:val="24"/>
+        </w:rPr>
+        <w:t>This week</w:t>
+      </w:r>
+      <w:r>
+        <w:rPr>
+          <w:b/>
+          <w:bCs/>
+          <w:sz w:val="24"/>
+          <w:szCs w:val="24"/>
+        </w:rPr>
+        <w:t>’</w:t>
+      </w:r>
+      <w:r>
+        <w:rPr>
+          <w:b/>
+          <w:bCs/>
+          <w:sz w:val="24"/>
+          <w:szCs w:val="24"/>
+        </w:rPr>
+        <w:t>s work:</w:t>
+      </w:r>
+    </w:p>
+    <w:p>
+      <w:pPr>
+        <w:pStyle w:val="ListParagraph"/>
+        <w:numPr>
+          <w:ilvl w:val="1"/>
+          <w:numId w:val="4"/>
+        </w:numPr>
+        <w:rPr>
+          <w:b/>
+          <w:bCs/>
+          <w:sz w:val="24"/>
+          <w:szCs w:val="24"/>
+        </w:rPr>
+      </w:pPr>
+      <w:r>
+        <w:rPr>
+          <w:sz w:val="24"/>
+          <w:szCs w:val="24"/>
+        </w:rPr>
+        <w:t xml:space="preserve">Completed </w:t>
+      </w:r>
+      <w:r>
+        <w:rPr>
+          <w:sz w:val="24"/>
+          <w:szCs w:val="24"/>
+        </w:rPr>
+        <w:t xml:space="preserve">Deep Learning </w:t>
+      </w:r>
+      <w:r>
+        <w:rPr>
+          <w:sz w:val="24"/>
+          <w:szCs w:val="24"/>
+        </w:rPr>
+        <w:t>section of OpenCV course.</w:t>
+      </w:r>
+    </w:p>
+    <w:p>
+      <w:pPr>
+        <w:pStyle w:val="ListParagraph"/>
+        <w:numPr>
+          <w:ilvl w:val="1"/>
+          <w:numId w:val="4"/>
+        </w:numPr>
+        <w:rPr>
+          <w:b/>
+          <w:bCs/>
+          <w:sz w:val="24"/>
+          <w:szCs w:val="24"/>
+        </w:rPr>
+      </w:pPr>
+      <w:r>
+        <w:rPr>
+          <w:sz w:val="24"/>
+          <w:szCs w:val="24"/>
+        </w:rPr>
+        <w:t>Did research into facial recognition. (Viola</w:t>
+      </w:r>
+      <w:r>
+        <w:rPr>
+          <w:sz w:val="24"/>
+          <w:szCs w:val="24"/>
+        </w:rPr>
+        <w:t>-</w:t>
+      </w:r>
+      <w:r>
+        <w:rPr>
+          <w:sz w:val="24"/>
+          <w:szCs w:val="24"/>
+        </w:rPr>
+        <w:t>Jones algorithm)</w:t>
+      </w:r>
+      <w:r>
+        <w:rPr>
+          <w:sz w:val="24"/>
+          <w:szCs w:val="24"/>
+        </w:rPr>
+        <w:t>.</w:t>
+      </w:r>
+    </w:p>
+    <w:p>
+      <w:pPr>
+        <w:pStyle w:val="ListParagraph"/>
+        <w:numPr>
+          <w:ilvl w:val="1"/>
+          <w:numId w:val="4"/>
+        </w:numPr>
+        <w:rPr>
+          <w:b/>
+          <w:bCs/>
+          <w:sz w:val="24"/>
+          <w:szCs w:val="24"/>
+        </w:rPr>
+      </w:pPr>
+      <w:r>
+        <w:rPr>
+          <w:sz w:val="24"/>
+          <w:szCs w:val="24"/>
+        </w:rPr>
+        <w:t>Decided to use ESP32-CAM only if time allows, (in semester 2)</w:t>
+      </w:r>
+      <w:r>
+        <w:rPr>
+          <w:sz w:val="24"/>
+          <w:szCs w:val="24"/>
+        </w:rPr>
+        <w:t xml:space="preserve">. Doing some pre-processing on it (such as </w:t>
+      </w:r>
+      <w:r>
+        <w:rPr>
+          <w:sz w:val="24"/>
+          <w:szCs w:val="24"/>
+        </w:rPr>
+        <w:t>grabbing the area around a persons face for use in gaze detection,</w:t>
+      </w:r>
+      <w:r>
+        <w:rPr>
+          <w:sz w:val="24"/>
+          <w:szCs w:val="24"/>
+        </w:rPr>
+        <w:t xml:space="preserve"> or possibly </w:t>
+      </w:r>
+      <w:r>
+        <w:rPr>
+          <w:sz w:val="24"/>
+          <w:szCs w:val="24"/>
+        </w:rPr>
+        <w:t xml:space="preserve">some data augmentation like </w:t>
+      </w:r>
+      <w:r>
+        <w:rPr>
+          <w:sz w:val="24"/>
+          <w:szCs w:val="24"/>
+        </w:rPr>
+        <w:t>rotation/flip/zoom</w:t>
+      </w:r>
+      <w:r>
+        <w:rPr>
+          <w:sz w:val="24"/>
+          <w:szCs w:val="24"/>
+        </w:rPr>
+        <w:t>/shear etc.</w:t>
+      </w:r>
+      <w:r>
+        <w:rPr>
+          <w:sz w:val="24"/>
+          <w:szCs w:val="24"/>
+        </w:rPr>
+        <w:t>)</w:t>
+      </w:r>
+    </w:p>
+    <w:p>
+      <w:pPr>
+        <w:pStyle w:val="ListParagraph"/>
+        <w:numPr>
+          <w:ilvl w:val="0"/>
+          <w:numId w:val="4"/>
+        </w:numPr>
+        <w:rPr>
+          <w:b/>
+          <w:bCs/>
+          <w:sz w:val="24"/>
+          <w:szCs w:val="24"/>
+        </w:rPr>
+      </w:pPr>
+      <w:r>
+        <w:rPr>
+          <w:b/>
+          <w:bCs/>
+          <w:sz w:val="24"/>
+          <w:szCs w:val="24"/>
+        </w:rPr>
+        <w:t>Next week</w:t>
+      </w:r>
+      <w:r>
+        <w:rPr>
+          <w:b/>
+          <w:bCs/>
+          <w:sz w:val="24"/>
+          <w:szCs w:val="24"/>
+        </w:rPr>
+        <w:t>’</w:t>
+      </w:r>
+      <w:r>
+        <w:rPr>
+          <w:b/>
+          <w:bCs/>
+          <w:sz w:val="24"/>
+          <w:szCs w:val="24"/>
+        </w:rPr>
+        <w:t xml:space="preserve">s work: </w:t>
+      </w:r>
+    </w:p>
+    <w:p>
+      <w:pPr>
+        <w:pStyle w:val="ListParagraph"/>
+        <w:numPr>
+          <w:ilvl w:val="1"/>
+          <w:numId w:val="4"/>
+        </w:numPr>
+        <w:rPr>
+          <w:b/>
+          <w:bCs/>
+          <w:sz w:val="24"/>
+          <w:szCs w:val="24"/>
+        </w:rPr>
+      </w:pPr>
+      <w:r>
+        <w:rPr>
+          <w:sz w:val="24"/>
+          <w:szCs w:val="24"/>
+        </w:rPr>
+        <w:t>Develop software diagrams for image processing code.</w:t>
+      </w:r>
+    </w:p>
+    <w:p>
+      <w:pPr>
+        <w:pStyle w:val="ListParagraph"/>
+        <w:numPr>
+          <w:ilvl w:val="1"/>
+          <w:numId w:val="4"/>
+        </w:numPr>
+        <w:rPr>
+          <w:b/>
+          <w:bCs/>
+          <w:sz w:val="24"/>
+          <w:szCs w:val="24"/>
+        </w:rPr>
+      </w:pPr>
+      <w:r>
+        <w:rPr>
+          <w:sz w:val="24"/>
+          <w:szCs w:val="24"/>
+        </w:rPr>
+        <w:t>Begin programming image processing software.</w:t>
+      </w:r>
+    </w:p>
+    <w:p>
+      <w:pPr>
+        <w:pStyle w:val="ListParagraph"/>
+        <w:numPr>
+          <w:ilvl w:val="0"/>
+          <w:numId w:val="4"/>
+        </w:numPr>
+        <w:rPr>
+          <w:b/>
+          <w:bCs/>
+          <w:sz w:val="24"/>
+          <w:szCs w:val="24"/>
+        </w:rPr>
+      </w:pPr>
+      <w:r>
+        <w:rPr>
+          <w:b/>
+          <w:bCs/>
+          <w:sz w:val="24"/>
+          <w:szCs w:val="24"/>
+        </w:rPr>
+        <w:t xml:space="preserve">Blockers: </w:t>
+      </w:r>
+      <w:r>
+        <w:rPr>
+          <w:sz w:val="24"/>
+          <w:szCs w:val="24"/>
+        </w:rPr>
+        <w:t>None.</w:t>
+      </w:r>
+    </w:p>
+    <w:p>
+      <w:pPr>
+        <w:pStyle w:val="ListParagraph"/>
+        <w:numPr>
+          <w:ilvl w:val="0"/>
+          <w:numId w:val="4"/>
+        </w:numPr>
+        <w:rPr>
+          <w:b/>
+          <w:bCs/>
+          <w:sz w:val="24"/>
+          <w:szCs w:val="24"/>
+        </w:rPr>
+      </w:pPr>
+      <w:r>
+        <w:rPr>
+          <w:b/>
+          <w:bCs/>
+          <w:sz w:val="24"/>
+          <w:szCs w:val="24"/>
+        </w:rPr>
+        <w:t>Schedule:</w:t>
+      </w:r>
+      <w:r>
+        <w:rPr>
+          <w:b/>
+          <w:bCs/>
+          <w:sz w:val="24"/>
+          <w:szCs w:val="24"/>
+        </w:rPr>
+        <w:t xml:space="preserve"> </w:t>
+      </w:r>
+      <w:r>
+        <w:rPr>
+          <w:sz w:val="24"/>
+          <w:szCs w:val="24"/>
+        </w:rPr>
+        <w:t>On schedule at the moment</w:t>
+      </w:r>
+      <w:r>
+        <w:rPr>
+          <w:sz w:val="24"/>
+          <w:szCs w:val="24"/>
+        </w:rPr>
+        <w:t>. Goal for the technical presentation is to demonstrate some image processing functionality, such as tracking the ga</w:t>
+      </w:r>
+      <w:r>
+        <w:rPr>
+          <w:sz w:val="24"/>
+          <w:szCs w:val="24"/>
+        </w:rPr>
+        <w:t>ze direction of one person, not the actual gaze point.</w:t>
       </w:r>
       <w:bookmarkStart w:id="0" w:name="_GoBack"/>
       <w:bookmarkEnd w:id="0"/>
-      <w:r>
-        <w:rPr>
-          <w:sz w:val="24"/>
-          <w:szCs w:val="24"/>
-        </w:rPr>
-        <w:t>other tasks.</w:t>
-      </w:r>
+    </w:p>
+    <w:p>
+      <w:pPr>
+        <w:rPr>
+          <w:b/>
+          <w:bCs/>
+          <w:sz w:val="24"/>
+          <w:szCs w:val="24"/>
+        </w:rPr>
+      </w:pPr>
     </w:p>
     <w:p>
       <w:pPr>
@@ -829,6 +1232,96 @@
 <file path=word/numbering.xml><?xml version="1.0" encoding="utf-8"?>
 <w:numbering xmlns:wpc="http://schemas.microsoft.com/office/word/2010/wordprocessingCanvas" xmlns:cx="http://schemas.microsoft.com/office/drawing/2014/chartex" xmlns:cx1="http://schemas.microsoft.com/office/drawing/2015/9/8/chartex" xmlns:cx2="http://schemas.microsoft.com/office/drawing/2015/10/21/chartex" xmlns:cx3="http://schemas.microsoft.com/office/drawing/2016/5/9/chartex" xmlns:cx4="http://schemas.microsoft.com/office/drawing/2016/5/10/chartex" xmlns:cx5="http://schemas.microsoft.com/office/drawing/2016/5/11/chartex" xmlns:cx6="http://schemas.microsoft.com/office/drawing/2016/5/12/chartex" xmlns:cx7="http://schemas.microsoft.com/office/drawing/2016/5/13/chartex" xmlns:cx8="http://schemas.microsoft.com/office/drawing/2016/5/14/chartex" xmlns:mc="http://schemas.openxmlformats.org/markup-compatibility/2006" xmlns:aink="http://schemas.microsoft.com/office/drawing/2016/ink" xmlns:am3d="http://schemas.microsoft.com/office/drawing/2017/model3d" xmlns:o="urn:schemas-microsoft-com:office:office" xmlns:r="http://schemas.openxmlformats.org/officeDocument/2006/relationships" xmlns:m="http://schemas.openxmlformats.org/officeDocument/2006/math" xmlns:v="urn:schemas-microsoft-com:vml" xmlns:wp14="http://schemas.microsoft.com/office/word/2010/wordprocessingDrawing" xmlns:wp="http://schemas.openxmlformats.org/drawingml/2006/wordprocessingDrawing" xmlns:w10="urn:schemas-microsoft-com:office:word" xmlns:w="http://schemas.openxmlformats.org/wordprocessingml/2006/main" xmlns:w14="http://schemas.microsoft.com/office/word/2010/wordml" xmlns:w15="http://schemas.microsoft.com/office/word/2012/wordml" xmlns:w16cid="http://schemas.microsoft.com/office/word/2016/wordml/cid" xmlns:w16se="http://schemas.microsoft.com/office/word/2015/wordml/symex" xmlns:wpg="http://schemas.microsoft.com/office/word/2010/wordprocessingGroup" xmlns:wpi="http://schemas.microsoft.com/office/word/2010/wordprocessingInk" xmlns:wne="http://schemas.microsoft.com/office/word/2006/wordml" xmlns:wps="http://schemas.microsoft.com/office/word/2010/wordprocessingShape" mc:Ignorable="w14 w15 w16se w16cid wp14">
   <w:abstractNum w:abstractNumId="0" w15:restartNumberingAfterBreak="0">
+    <w:nsid w:val="00AD29EE"/>
+    <w:multiLevelType w:val="hybridMultilevel"/>
+    <w:tmpl w:val="DE5639E2"/>
+    <w:lvl w:ilvl="0" w:tplc="1809000F">
+      <w:start w:val="1"/>
+      <w:numFmt w:val="decimal"/>
+      <w:lvlText w:val="%1."/>
+      <w:lvlJc w:val="left"/>
+      <w:pPr>
+        <w:ind w:left="720" w:hanging="360"/>
+      </w:pPr>
+    </w:lvl>
+    <w:lvl w:ilvl="1" w:tplc="033686F6">
+      <w:start w:val="1"/>
+      <w:numFmt w:val="lowerLetter"/>
+      <w:lvlText w:val="%2."/>
+      <w:lvlJc w:val="left"/>
+      <w:pPr>
+        <w:ind w:left="1440" w:hanging="360"/>
+      </w:pPr>
+      <w:rPr>
+        <w:b/>
+        <w:bCs/>
+      </w:rPr>
+    </w:lvl>
+    <w:lvl w:ilvl="2" w:tplc="1809001B" w:tentative="1">
+      <w:start w:val="1"/>
+      <w:numFmt w:val="lowerRoman"/>
+      <w:lvlText w:val="%3."/>
+      <w:lvlJc w:val="right"/>
+      <w:pPr>
+        <w:ind w:left="2160" w:hanging="180"/>
+      </w:pPr>
+    </w:lvl>
+    <w:lvl w:ilvl="3" w:tplc="1809000F" w:tentative="1">
+      <w:start w:val="1"/>
+      <w:numFmt w:val="decimal"/>
+      <w:lvlText w:val="%4."/>
+      <w:lvlJc w:val="left"/>
+      <w:pPr>
+        <w:ind w:left="2880" w:hanging="360"/>
+      </w:pPr>
+    </w:lvl>
+    <w:lvl w:ilvl="4" w:tplc="18090019" w:tentative="1">
+      <w:start w:val="1"/>
+      <w:numFmt w:val="lowerLetter"/>
+      <w:lvlText w:val="%5."/>
+      <w:lvlJc w:val="left"/>
+      <w:pPr>
+        <w:ind w:left="3600" w:hanging="360"/>
+      </w:pPr>
+    </w:lvl>
+    <w:lvl w:ilvl="5" w:tplc="1809001B" w:tentative="1">
+      <w:start w:val="1"/>
+      <w:numFmt w:val="lowerRoman"/>
+      <w:lvlText w:val="%6."/>
+      <w:lvlJc w:val="right"/>
+      <w:pPr>
+        <w:ind w:left="4320" w:hanging="180"/>
+      </w:pPr>
+    </w:lvl>
+    <w:lvl w:ilvl="6" w:tplc="1809000F" w:tentative="1">
+      <w:start w:val="1"/>
+      <w:numFmt w:val="decimal"/>
+      <w:lvlText w:val="%7."/>
+      <w:lvlJc w:val="left"/>
+      <w:pPr>
+        <w:ind w:left="5040" w:hanging="360"/>
+      </w:pPr>
+    </w:lvl>
+    <w:lvl w:ilvl="7" w:tplc="18090019" w:tentative="1">
+      <w:start w:val="1"/>
+      <w:numFmt w:val="lowerLetter"/>
+      <w:lvlText w:val="%8."/>
+      <w:lvlJc w:val="left"/>
+      <w:pPr>
+        <w:ind w:left="5760" w:hanging="360"/>
+      </w:pPr>
+    </w:lvl>
+    <w:lvl w:ilvl="8" w:tplc="1809001B" w:tentative="1">
+      <w:start w:val="1"/>
+      <w:numFmt w:val="lowerRoman"/>
+      <w:lvlText w:val="%9."/>
+      <w:lvlJc w:val="right"/>
+      <w:pPr>
+        <w:ind w:left="6480" w:hanging="180"/>
+      </w:pPr>
+    </w:lvl>
+  </w:abstractNum>
+  <w:abstractNum w:abstractNumId="1" w15:restartNumberingAfterBreak="0">
     <w:nsid w:val="29FD1475"/>
     <w:multiLevelType w:val="hybridMultilevel"/>
     <w:tmpl w:val="E9ECAE54"/>
@@ -941,7 +1434,7 @@
       </w:rPr>
     </w:lvl>
   </w:abstractNum>
-  <w:abstractNum w:abstractNumId="1" w15:restartNumberingAfterBreak="0">
+  <w:abstractNum w:abstractNumId="2" w15:restartNumberingAfterBreak="0">
     <w:nsid w:val="37CC3994"/>
     <w:multiLevelType w:val="hybridMultilevel"/>
     <w:tmpl w:val="DE5639E2"/>
@@ -1031,7 +1524,7 @@
       </w:pPr>
     </w:lvl>
   </w:abstractNum>
-  <w:abstractNum w:abstractNumId="2" w15:restartNumberingAfterBreak="0">
+  <w:abstractNum w:abstractNumId="3" w15:restartNumberingAfterBreak="0">
     <w:nsid w:val="69313A70"/>
     <w:multiLevelType w:val="hybridMultilevel"/>
     <w:tmpl w:val="DE5639E2"/>
@@ -1122,13 +1615,16 @@
     </w:lvl>
   </w:abstractNum>
   <w:num w:numId="1">
-    <w:abstractNumId w:val="0"/>
+    <w:abstractNumId w:val="1"/>
   </w:num>
   <w:num w:numId="2">
-    <w:abstractNumId w:val="1"/>
+    <w:abstractNumId w:val="2"/>
   </w:num>
   <w:num w:numId="3">
-    <w:abstractNumId w:val="2"/>
+    <w:abstractNumId w:val="3"/>
+  </w:num>
+  <w:num w:numId="4">
+    <w:abstractNumId w:val="0"/>
   </w:num>
 </w:numbering>
 </file>

</xml_diff>

<commit_message>
Research Docs and Gaze Direction File With Dummy Test Code
</commit_message>
<xml_diff>
--- a/Documentation/Weekly Logs.docx
+++ b/Documentation/Weekly Logs.docx
@@ -637,7 +637,7 @@
           <w:sz w:val="24"/>
           <w:szCs w:val="24"/>
         </w:rPr>
-        <w:t>Continued work on OpenCV course. Finished topics on feature, and face detection.</w:t>
+        <w:t>Continued work on OpenCV course. Finished topics on feature and face detection.</w:t>
       </w:r>
     </w:p>
     <w:p>
@@ -963,7 +963,25 @@
           <w:sz w:val="24"/>
           <w:szCs w:val="24"/>
         </w:rPr>
-        <w:t>grabbing the area around a persons face for use in gaze detection,</w:t>
+        <w:t xml:space="preserve">grabbing the area around a </w:t>
+      </w:r>
+      <w:proofErr w:type="spellStart"/>
+      <w:proofErr w:type="gramStart"/>
+      <w:r>
+        <w:rPr>
+          <w:sz w:val="24"/>
+          <w:szCs w:val="24"/>
+        </w:rPr>
+        <w:t>persons</w:t>
+      </w:r>
+      <w:proofErr w:type="spellEnd"/>
+      <w:proofErr w:type="gramEnd"/>
+      <w:r>
+        <w:rPr>
+          <w:sz w:val="24"/>
+          <w:szCs w:val="24"/>
+        </w:rPr>
+        <w:t xml:space="preserve"> face for use in gaze detection,</w:t>
       </w:r>
       <w:r>
         <w:rPr>
@@ -1155,8 +1173,17 @@
           <w:sz w:val="24"/>
           <w:szCs w:val="24"/>
         </w:rPr>
-        <w:t>On schedule at the moment</w:t>
-      </w:r>
+        <w:t xml:space="preserve">On schedule </w:t>
+      </w:r>
+      <w:proofErr w:type="gramStart"/>
+      <w:r>
+        <w:rPr>
+          <w:sz w:val="24"/>
+          <w:szCs w:val="24"/>
+        </w:rPr>
+        <w:t>at the moment</w:t>
+      </w:r>
+      <w:proofErr w:type="gramEnd"/>
       <w:r>
         <w:rPr>
           <w:sz w:val="24"/>
@@ -1177,19 +1204,7 @@
         <w:pStyle w:val="Heading1"/>
       </w:pPr>
       <w:r>
-        <w:t>Week 1</w:t>
-      </w:r>
-      <w:r>
-        <w:t>2</w:t>
-      </w:r>
-      <w:r>
-        <w:t xml:space="preserve">: Ending – </w:t>
-      </w:r>
-      <w:r>
-        <w:t>20</w:t>
-      </w:r>
-      <w:r>
-        <w:t>/12/2020</w:t>
+        <w:t>Week 12: Ending – 20/12/2020</w:t>
       </w:r>
     </w:p>
     <w:p>
@@ -1260,7 +1275,23 @@
           <w:sz w:val="24"/>
           <w:szCs w:val="24"/>
         </w:rPr>
-        <w:t xml:space="preserve"> I did however come to a conclusion of what I </w:t>
+        <w:t xml:space="preserve"> I did however </w:t>
+      </w:r>
+      <w:proofErr w:type="gramStart"/>
+      <w:r>
+        <w:rPr>
+          <w:sz w:val="24"/>
+          <w:szCs w:val="24"/>
+        </w:rPr>
+        <w:t>come to a conclusion of</w:t>
+      </w:r>
+      <w:proofErr w:type="gramEnd"/>
+      <w:r>
+        <w:rPr>
+          <w:sz w:val="24"/>
+          <w:szCs w:val="24"/>
+        </w:rPr>
+        <w:t xml:space="preserve"> what I </w:t>
       </w:r>
       <w:r>
         <w:rPr>
@@ -1497,12 +1528,21 @@
         </w:rPr>
         <w:t xml:space="preserve">I would like </w:t>
       </w:r>
-      <w:r>
-        <w:rPr>
-          <w:sz w:val="24"/>
-          <w:szCs w:val="24"/>
-        </w:rPr>
-        <w:t xml:space="preserve">working in time </w:t>
+      <w:proofErr w:type="gramStart"/>
+      <w:r>
+        <w:rPr>
+          <w:sz w:val="24"/>
+          <w:szCs w:val="24"/>
+        </w:rPr>
+        <w:t>working</w:t>
+      </w:r>
+      <w:proofErr w:type="gramEnd"/>
+      <w:r>
+        <w:rPr>
+          <w:sz w:val="24"/>
+          <w:szCs w:val="24"/>
+        </w:rPr>
+        <w:t xml:space="preserve"> in time </w:t>
       </w:r>
       <w:r>
         <w:rPr>
@@ -1524,19 +1564,459 @@
           <w:szCs w:val="24"/>
         </w:rPr>
         <w:t xml:space="preserve"> meet my ideal functionality.</w:t>
+      </w:r>
+    </w:p>
+    <w:p>
+      <w:pPr>
+        <w:rPr>
+          <w:rFonts w:asciiTheme="majorHAnsi" w:eastAsiaTheme="majorEastAsia" w:hAnsiTheme="majorHAnsi" w:cstheme="majorBidi"/>
+          <w:color w:val="2F5496" w:themeColor="accent1" w:themeShade="BF"/>
+          <w:sz w:val="32"/>
+          <w:szCs w:val="32"/>
+        </w:rPr>
+      </w:pPr>
+      <w:r>
+        <w:br w:type="page"/>
+      </w:r>
+    </w:p>
+    <w:p>
+      <w:pPr>
+        <w:pStyle w:val="Heading1"/>
+      </w:pPr>
+      <w:r>
+        <w:lastRenderedPageBreak/>
+        <w:t>Week 1</w:t>
+      </w:r>
+      <w:r>
+        <w:t>3</w:t>
+      </w:r>
+      <w:r>
+        <w:t>: Ending – 2</w:t>
+      </w:r>
+      <w:r>
+        <w:t>7</w:t>
+      </w:r>
+      <w:r>
+        <w:t>/12/2020</w:t>
+      </w:r>
+    </w:p>
+    <w:p>
+      <w:pPr>
+        <w:pStyle w:val="ListParagraph"/>
+        <w:numPr>
+          <w:ilvl w:val="0"/>
+          <w:numId w:val="6"/>
+        </w:numPr>
+        <w:rPr>
+          <w:b/>
+          <w:bCs/>
+          <w:sz w:val="24"/>
+          <w:szCs w:val="24"/>
+        </w:rPr>
+      </w:pPr>
+      <w:r>
+        <w:rPr>
+          <w:b/>
+          <w:bCs/>
+          <w:sz w:val="24"/>
+          <w:szCs w:val="24"/>
+        </w:rPr>
+        <w:t>This week</w:t>
+      </w:r>
+      <w:r>
+        <w:rPr>
+          <w:b/>
+          <w:bCs/>
+          <w:sz w:val="24"/>
+          <w:szCs w:val="24"/>
+        </w:rPr>
+        <w:t>’</w:t>
+      </w:r>
+      <w:r>
+        <w:rPr>
+          <w:b/>
+          <w:bCs/>
+          <w:sz w:val="24"/>
+          <w:szCs w:val="24"/>
+        </w:rPr>
+        <w:t>s work</w:t>
+      </w:r>
+      <w:r>
+        <w:rPr>
+          <w:b/>
+          <w:bCs/>
+          <w:sz w:val="24"/>
+          <w:szCs w:val="24"/>
+        </w:rPr>
+        <w:t>:</w:t>
+      </w:r>
+    </w:p>
+    <w:p>
+      <w:pPr>
+        <w:pStyle w:val="ListParagraph"/>
+        <w:rPr>
+          <w:b/>
+          <w:bCs/>
+          <w:sz w:val="24"/>
+          <w:szCs w:val="24"/>
+        </w:rPr>
+      </w:pPr>
+      <w:r>
+        <w:rPr>
+          <w:sz w:val="24"/>
+          <w:szCs w:val="24"/>
+        </w:rPr>
+        <w:t>Unfortunately, due to other projects taking up more time than anticipated, less work was completed this week than I would have liked.</w:t>
+      </w:r>
+    </w:p>
+    <w:p>
+      <w:pPr>
+        <w:pStyle w:val="ListParagraph"/>
+        <w:numPr>
+          <w:ilvl w:val="1"/>
+          <w:numId w:val="6"/>
+        </w:numPr>
+        <w:rPr>
+          <w:sz w:val="24"/>
+          <w:szCs w:val="24"/>
+        </w:rPr>
+      </w:pPr>
+      <w:r>
+        <w:rPr>
+          <w:sz w:val="24"/>
+          <w:szCs w:val="24"/>
+        </w:rPr>
+        <w:t xml:space="preserve">Took a step back from last </w:t>
+      </w:r>
+      <w:proofErr w:type="spellStart"/>
+      <w:r>
+        <w:rPr>
+          <w:sz w:val="24"/>
+          <w:szCs w:val="24"/>
+        </w:rPr>
+        <w:t>weeks</w:t>
+      </w:r>
+      <w:proofErr w:type="spellEnd"/>
+      <w:r>
+        <w:rPr>
+          <w:sz w:val="24"/>
+          <w:szCs w:val="24"/>
+        </w:rPr>
+        <w:t xml:space="preserve"> plan as I was</w:t>
+      </w:r>
+      <w:r>
+        <w:rPr>
+          <w:sz w:val="24"/>
+          <w:szCs w:val="24"/>
+        </w:rPr>
+        <w:t xml:space="preserve"> struggling to visualise how I was going to approach the work I had set out for myself. Th</w:t>
+      </w:r>
+      <w:r>
+        <w:rPr>
+          <w:sz w:val="24"/>
+          <w:szCs w:val="24"/>
+        </w:rPr>
+        <w:t xml:space="preserve">e result of this was breaking </w:t>
+      </w:r>
+      <w:r>
+        <w:rPr>
+          <w:sz w:val="24"/>
+          <w:szCs w:val="24"/>
+        </w:rPr>
+        <w:t>down the work I plan to do in a way that it is more underst</w:t>
       </w:r>
       <w:bookmarkStart w:id="0" w:name="_GoBack"/>
       <w:bookmarkEnd w:id="0"/>
-    </w:p>
-    <w:p>
-      <w:pPr>
-        <w:rPr>
-          <w:b/>
-          <w:bCs/>
-          <w:sz w:val="24"/>
-          <w:szCs w:val="24"/>
-        </w:rPr>
-      </w:pPr>
+      <w:r>
+        <w:rPr>
+          <w:sz w:val="24"/>
+          <w:szCs w:val="24"/>
+        </w:rPr>
+        <w:t>andable to me.</w:t>
+      </w:r>
+    </w:p>
+    <w:p>
+      <w:pPr>
+        <w:pStyle w:val="ListParagraph"/>
+        <w:numPr>
+          <w:ilvl w:val="1"/>
+          <w:numId w:val="6"/>
+        </w:numPr>
+        <w:rPr>
+          <w:b/>
+          <w:bCs/>
+          <w:sz w:val="24"/>
+          <w:szCs w:val="24"/>
+        </w:rPr>
+      </w:pPr>
+      <w:r>
+        <w:rPr>
+          <w:sz w:val="24"/>
+          <w:szCs w:val="24"/>
+        </w:rPr>
+        <w:t xml:space="preserve">Jira page has been adjusted to reflect changes to my schedule. I also </w:t>
+      </w:r>
+      <w:r>
+        <w:rPr>
+          <w:sz w:val="24"/>
+          <w:szCs w:val="24"/>
+        </w:rPr>
+        <w:t xml:space="preserve">integrated sprints into my Kanban board so that my progress </w:t>
+      </w:r>
+      <w:r>
+        <w:rPr>
+          <w:sz w:val="24"/>
+          <w:szCs w:val="24"/>
+        </w:rPr>
+        <w:t>can be easier tracked.</w:t>
+      </w:r>
+    </w:p>
+    <w:p>
+      <w:pPr>
+        <w:pStyle w:val="ListParagraph"/>
+        <w:numPr>
+          <w:ilvl w:val="1"/>
+          <w:numId w:val="6"/>
+        </w:numPr>
+        <w:rPr>
+          <w:b/>
+          <w:bCs/>
+          <w:sz w:val="24"/>
+          <w:szCs w:val="24"/>
+        </w:rPr>
+      </w:pPr>
+      <w:r>
+        <w:rPr>
+          <w:sz w:val="24"/>
+          <w:szCs w:val="24"/>
+        </w:rPr>
+        <w:t xml:space="preserve">Did research into different methods that </w:t>
+      </w:r>
+      <w:r>
+        <w:rPr>
+          <w:sz w:val="24"/>
+          <w:szCs w:val="24"/>
+        </w:rPr>
+        <w:t xml:space="preserve">gaze direction estimation can be achieved. More work will need to be done on this before I </w:t>
+      </w:r>
+      <w:r>
+        <w:rPr>
+          <w:sz w:val="24"/>
+          <w:szCs w:val="24"/>
+        </w:rPr>
+        <w:t>start the diagrams.</w:t>
+      </w:r>
+    </w:p>
+    <w:p>
+      <w:pPr>
+        <w:pStyle w:val="ListParagraph"/>
+        <w:numPr>
+          <w:ilvl w:val="0"/>
+          <w:numId w:val="6"/>
+        </w:numPr>
+        <w:rPr>
+          <w:b/>
+          <w:bCs/>
+          <w:sz w:val="24"/>
+          <w:szCs w:val="24"/>
+        </w:rPr>
+      </w:pPr>
+      <w:r>
+        <w:rPr>
+          <w:b/>
+          <w:bCs/>
+          <w:sz w:val="24"/>
+          <w:szCs w:val="24"/>
+        </w:rPr>
+        <w:t>Next week</w:t>
+      </w:r>
+      <w:r>
+        <w:rPr>
+          <w:b/>
+          <w:bCs/>
+          <w:sz w:val="24"/>
+          <w:szCs w:val="24"/>
+        </w:rPr>
+        <w:t>’</w:t>
+      </w:r>
+      <w:r>
+        <w:rPr>
+          <w:b/>
+          <w:bCs/>
+          <w:sz w:val="24"/>
+          <w:szCs w:val="24"/>
+        </w:rPr>
+        <w:t xml:space="preserve">s work: </w:t>
+      </w:r>
+    </w:p>
+    <w:p>
+      <w:pPr>
+        <w:pStyle w:val="ListParagraph"/>
+        <w:numPr>
+          <w:ilvl w:val="1"/>
+          <w:numId w:val="6"/>
+        </w:numPr>
+        <w:rPr>
+          <w:b/>
+          <w:bCs/>
+          <w:sz w:val="24"/>
+          <w:szCs w:val="24"/>
+        </w:rPr>
+      </w:pPr>
+      <w:r>
+        <w:rPr>
+          <w:sz w:val="24"/>
+          <w:szCs w:val="24"/>
+        </w:rPr>
+        <w:t>Develop software diagrams for image processing code.</w:t>
+      </w:r>
+    </w:p>
+    <w:p>
+      <w:pPr>
+        <w:pStyle w:val="ListParagraph"/>
+        <w:numPr>
+          <w:ilvl w:val="1"/>
+          <w:numId w:val="6"/>
+        </w:numPr>
+        <w:rPr>
+          <w:b/>
+          <w:bCs/>
+          <w:sz w:val="24"/>
+          <w:szCs w:val="24"/>
+        </w:rPr>
+      </w:pPr>
+      <w:r>
+        <w:rPr>
+          <w:sz w:val="24"/>
+          <w:szCs w:val="24"/>
+        </w:rPr>
+        <w:t>Begin programming image processing software.</w:t>
+      </w:r>
+    </w:p>
+    <w:p>
+      <w:pPr>
+        <w:pStyle w:val="ListParagraph"/>
+        <w:numPr>
+          <w:ilvl w:val="0"/>
+          <w:numId w:val="6"/>
+        </w:numPr>
+        <w:rPr>
+          <w:b/>
+          <w:bCs/>
+          <w:sz w:val="24"/>
+          <w:szCs w:val="24"/>
+        </w:rPr>
+      </w:pPr>
+      <w:r>
+        <w:rPr>
+          <w:b/>
+          <w:bCs/>
+          <w:sz w:val="24"/>
+          <w:szCs w:val="24"/>
+        </w:rPr>
+        <w:t xml:space="preserve">Blockers: </w:t>
+      </w:r>
+      <w:r>
+        <w:rPr>
+          <w:sz w:val="24"/>
+          <w:szCs w:val="24"/>
+        </w:rPr>
+        <w:t>None.</w:t>
+      </w:r>
+    </w:p>
+    <w:p>
+      <w:pPr>
+        <w:pStyle w:val="ListParagraph"/>
+        <w:numPr>
+          <w:ilvl w:val="0"/>
+          <w:numId w:val="6"/>
+        </w:numPr>
+        <w:rPr>
+          <w:b/>
+          <w:bCs/>
+          <w:sz w:val="24"/>
+          <w:szCs w:val="24"/>
+        </w:rPr>
+      </w:pPr>
+      <w:r>
+        <w:rPr>
+          <w:b/>
+          <w:bCs/>
+          <w:sz w:val="24"/>
+          <w:szCs w:val="24"/>
+        </w:rPr>
+        <w:t xml:space="preserve">Schedule: </w:t>
+      </w:r>
+      <w:r>
+        <w:rPr>
+          <w:sz w:val="24"/>
+          <w:szCs w:val="24"/>
+        </w:rPr>
+        <w:t xml:space="preserve">This week’s work </w:t>
+      </w:r>
+      <w:r>
+        <w:rPr>
+          <w:sz w:val="24"/>
+          <w:szCs w:val="24"/>
+        </w:rPr>
+        <w:t xml:space="preserve">spilled over into Tuesday of week 14. </w:t>
+      </w:r>
+      <w:r>
+        <w:rPr>
+          <w:sz w:val="24"/>
+          <w:szCs w:val="24"/>
+        </w:rPr>
+        <w:t>Still under time pressure</w:t>
+      </w:r>
+      <w:r>
+        <w:rPr>
+          <w:sz w:val="24"/>
+          <w:szCs w:val="24"/>
+        </w:rPr>
+        <w:t>. I will approach the</w:t>
+      </w:r>
+      <w:r>
+        <w:rPr>
+          <w:sz w:val="24"/>
+          <w:szCs w:val="24"/>
+        </w:rPr>
+        <w:t xml:space="preserve"> gaze direction estimation work incrementally so that </w:t>
+      </w:r>
+      <w:r>
+        <w:rPr>
+          <w:sz w:val="24"/>
+          <w:szCs w:val="24"/>
+        </w:rPr>
+        <w:t xml:space="preserve">if it is not </w:t>
+      </w:r>
+      <w:r>
+        <w:rPr>
+          <w:sz w:val="24"/>
+          <w:szCs w:val="24"/>
+        </w:rPr>
+        <w:t>complete,</w:t>
+      </w:r>
+      <w:r>
+        <w:rPr>
+          <w:sz w:val="24"/>
+          <w:szCs w:val="24"/>
+        </w:rPr>
+        <w:t xml:space="preserve"> I </w:t>
+      </w:r>
+      <w:r>
+        <w:rPr>
+          <w:sz w:val="24"/>
+          <w:szCs w:val="24"/>
+        </w:rPr>
+        <w:t>will</w:t>
+      </w:r>
+      <w:r>
+        <w:rPr>
+          <w:sz w:val="24"/>
+          <w:szCs w:val="24"/>
+        </w:rPr>
+        <w:t xml:space="preserve"> still have some sort of functionality to show.</w:t>
+      </w:r>
     </w:p>
     <w:p>
       <w:pPr>
@@ -2033,6 +2513,96 @@
       </w:pPr>
     </w:lvl>
   </w:abstractNum>
+  <w:abstractNum w:abstractNumId="5" w15:restartNumberingAfterBreak="0">
+    <w:nsid w:val="69506317"/>
+    <w:multiLevelType w:val="hybridMultilevel"/>
+    <w:tmpl w:val="DE5639E2"/>
+    <w:lvl w:ilvl="0" w:tplc="1809000F">
+      <w:start w:val="1"/>
+      <w:numFmt w:val="decimal"/>
+      <w:lvlText w:val="%1."/>
+      <w:lvlJc w:val="left"/>
+      <w:pPr>
+        <w:ind w:left="720" w:hanging="360"/>
+      </w:pPr>
+    </w:lvl>
+    <w:lvl w:ilvl="1" w:tplc="033686F6">
+      <w:start w:val="1"/>
+      <w:numFmt w:val="lowerLetter"/>
+      <w:lvlText w:val="%2."/>
+      <w:lvlJc w:val="left"/>
+      <w:pPr>
+        <w:ind w:left="1440" w:hanging="360"/>
+      </w:pPr>
+      <w:rPr>
+        <w:b/>
+        <w:bCs/>
+      </w:rPr>
+    </w:lvl>
+    <w:lvl w:ilvl="2" w:tplc="1809001B" w:tentative="1">
+      <w:start w:val="1"/>
+      <w:numFmt w:val="lowerRoman"/>
+      <w:lvlText w:val="%3."/>
+      <w:lvlJc w:val="right"/>
+      <w:pPr>
+        <w:ind w:left="2160" w:hanging="180"/>
+      </w:pPr>
+    </w:lvl>
+    <w:lvl w:ilvl="3" w:tplc="1809000F" w:tentative="1">
+      <w:start w:val="1"/>
+      <w:numFmt w:val="decimal"/>
+      <w:lvlText w:val="%4."/>
+      <w:lvlJc w:val="left"/>
+      <w:pPr>
+        <w:ind w:left="2880" w:hanging="360"/>
+      </w:pPr>
+    </w:lvl>
+    <w:lvl w:ilvl="4" w:tplc="18090019" w:tentative="1">
+      <w:start w:val="1"/>
+      <w:numFmt w:val="lowerLetter"/>
+      <w:lvlText w:val="%5."/>
+      <w:lvlJc w:val="left"/>
+      <w:pPr>
+        <w:ind w:left="3600" w:hanging="360"/>
+      </w:pPr>
+    </w:lvl>
+    <w:lvl w:ilvl="5" w:tplc="1809001B" w:tentative="1">
+      <w:start w:val="1"/>
+      <w:numFmt w:val="lowerRoman"/>
+      <w:lvlText w:val="%6."/>
+      <w:lvlJc w:val="right"/>
+      <w:pPr>
+        <w:ind w:left="4320" w:hanging="180"/>
+      </w:pPr>
+    </w:lvl>
+    <w:lvl w:ilvl="6" w:tplc="1809000F" w:tentative="1">
+      <w:start w:val="1"/>
+      <w:numFmt w:val="decimal"/>
+      <w:lvlText w:val="%7."/>
+      <w:lvlJc w:val="left"/>
+      <w:pPr>
+        <w:ind w:left="5040" w:hanging="360"/>
+      </w:pPr>
+    </w:lvl>
+    <w:lvl w:ilvl="7" w:tplc="18090019" w:tentative="1">
+      <w:start w:val="1"/>
+      <w:numFmt w:val="lowerLetter"/>
+      <w:lvlText w:val="%8."/>
+      <w:lvlJc w:val="left"/>
+      <w:pPr>
+        <w:ind w:left="5760" w:hanging="360"/>
+      </w:pPr>
+    </w:lvl>
+    <w:lvl w:ilvl="8" w:tplc="1809001B" w:tentative="1">
+      <w:start w:val="1"/>
+      <w:numFmt w:val="lowerRoman"/>
+      <w:lvlText w:val="%9."/>
+      <w:lvlJc w:val="right"/>
+      <w:pPr>
+        <w:ind w:left="6480" w:hanging="180"/>
+      </w:pPr>
+    </w:lvl>
+  </w:abstractNum>
   <w:num w:numId="1">
     <w:abstractNumId w:val="2"/>
   </w:num>
@@ -2047,6 +2617,9 @@
   </w:num>
   <w:num w:numId="5">
     <w:abstractNumId w:val="1"/>
+  </w:num>
+  <w:num w:numId="6">
+    <w:abstractNumId w:val="5"/>
   </w:num>
 </w:numbering>
 </file>

</xml_diff>

<commit_message>
Week 6 Sem 2
</commit_message>
<xml_diff>
--- a/Documentation/Weekly Logs.docx
+++ b/Documentation/Weekly Logs.docx
@@ -963,7 +963,25 @@
           <w:sz w:val="24"/>
           <w:szCs w:val="24"/>
         </w:rPr>
-        <w:t>grabbing the area around a persons face for use in gaze detection,</w:t>
+        <w:t xml:space="preserve">grabbing the area around a </w:t>
+      </w:r>
+      <w:proofErr w:type="spellStart"/>
+      <w:proofErr w:type="gramStart"/>
+      <w:r>
+        <w:rPr>
+          <w:sz w:val="24"/>
+          <w:szCs w:val="24"/>
+        </w:rPr>
+        <w:t>persons</w:t>
+      </w:r>
+      <w:proofErr w:type="spellEnd"/>
+      <w:proofErr w:type="gramEnd"/>
+      <w:r>
+        <w:rPr>
+          <w:sz w:val="24"/>
+          <w:szCs w:val="24"/>
+        </w:rPr>
+        <w:t xml:space="preserve"> face for use in gaze detection,</w:t>
       </w:r>
       <w:r>
         <w:rPr>
@@ -1155,8 +1173,17 @@
           <w:sz w:val="24"/>
           <w:szCs w:val="24"/>
         </w:rPr>
-        <w:t>On schedule at the moment</w:t>
-      </w:r>
+        <w:t xml:space="preserve">On schedule </w:t>
+      </w:r>
+      <w:proofErr w:type="gramStart"/>
+      <w:r>
+        <w:rPr>
+          <w:sz w:val="24"/>
+          <w:szCs w:val="24"/>
+        </w:rPr>
+        <w:t>at the moment</w:t>
+      </w:r>
+      <w:proofErr w:type="gramEnd"/>
       <w:r>
         <w:rPr>
           <w:sz w:val="24"/>
@@ -1248,7 +1275,23 @@
           <w:sz w:val="24"/>
           <w:szCs w:val="24"/>
         </w:rPr>
-        <w:t xml:space="preserve"> I did however come to a conclusion of what I </w:t>
+        <w:t xml:space="preserve"> I did however </w:t>
+      </w:r>
+      <w:proofErr w:type="gramStart"/>
+      <w:r>
+        <w:rPr>
+          <w:sz w:val="24"/>
+          <w:szCs w:val="24"/>
+        </w:rPr>
+        <w:t>come to a conclusion of</w:t>
+      </w:r>
+      <w:proofErr w:type="gramEnd"/>
+      <w:r>
+        <w:rPr>
+          <w:sz w:val="24"/>
+          <w:szCs w:val="24"/>
+        </w:rPr>
+        <w:t xml:space="preserve"> what I </w:t>
       </w:r>
       <w:r>
         <w:rPr>
@@ -1485,12 +1528,21 @@
         </w:rPr>
         <w:t xml:space="preserve">I would like </w:t>
       </w:r>
-      <w:r>
-        <w:rPr>
-          <w:sz w:val="24"/>
-          <w:szCs w:val="24"/>
-        </w:rPr>
-        <w:t xml:space="preserve">working in time </w:t>
+      <w:proofErr w:type="gramStart"/>
+      <w:r>
+        <w:rPr>
+          <w:sz w:val="24"/>
+          <w:szCs w:val="24"/>
+        </w:rPr>
+        <w:t>working</w:t>
+      </w:r>
+      <w:proofErr w:type="gramEnd"/>
+      <w:r>
+        <w:rPr>
+          <w:sz w:val="24"/>
+          <w:szCs w:val="24"/>
+        </w:rPr>
+        <w:t xml:space="preserve"> in time </w:t>
       </w:r>
       <w:r>
         <w:rPr>
@@ -1634,7 +1686,23 @@
           <w:sz w:val="24"/>
           <w:szCs w:val="24"/>
         </w:rPr>
-        <w:t>Took a step back from last weeks plan as I was</w:t>
+        <w:t xml:space="preserve">Took a step back from last </w:t>
+      </w:r>
+      <w:proofErr w:type="spellStart"/>
+      <w:r>
+        <w:rPr>
+          <w:sz w:val="24"/>
+          <w:szCs w:val="24"/>
+        </w:rPr>
+        <w:t>weeks</w:t>
+      </w:r>
+      <w:proofErr w:type="spellEnd"/>
+      <w:r>
+        <w:rPr>
+          <w:sz w:val="24"/>
+          <w:szCs w:val="24"/>
+        </w:rPr>
+        <w:t xml:space="preserve"> plan as I was</w:t>
       </w:r>
       <w:r>
         <w:rPr>
@@ -2330,7 +2398,23 @@
           <w:sz w:val="24"/>
           <w:szCs w:val="24"/>
         </w:rPr>
-        <w:t xml:space="preserve">the gaze direction estimation completely finished by then, I will at least hope to </w:t>
+        <w:t xml:space="preserve">the gaze direction estimation </w:t>
+      </w:r>
+      <w:proofErr w:type="gramStart"/>
+      <w:r>
+        <w:rPr>
+          <w:sz w:val="24"/>
+          <w:szCs w:val="24"/>
+        </w:rPr>
+        <w:t>completely finished</w:t>
+      </w:r>
+      <w:proofErr w:type="gramEnd"/>
+      <w:r>
+        <w:rPr>
+          <w:sz w:val="24"/>
+          <w:szCs w:val="24"/>
+        </w:rPr>
+        <w:t xml:space="preserve"> by then, I will at least hope to </w:t>
       </w:r>
       <w:r>
         <w:rPr>
@@ -2444,7 +2528,23 @@
           <w:sz w:val="24"/>
           <w:szCs w:val="24"/>
         </w:rPr>
-        <w:t>A plan was made on Jira for the work I plan to do over the next 4 weeks, these will be broken down into week long sprints.</w:t>
+        <w:t xml:space="preserve">A plan was made on Jira for the work I plan to do over the next 4 weeks, these will be broken down into </w:t>
+      </w:r>
+      <w:proofErr w:type="gramStart"/>
+      <w:r>
+        <w:rPr>
+          <w:sz w:val="24"/>
+          <w:szCs w:val="24"/>
+        </w:rPr>
+        <w:t>week long</w:t>
+      </w:r>
+      <w:proofErr w:type="gramEnd"/>
+      <w:r>
+        <w:rPr>
+          <w:sz w:val="24"/>
+          <w:szCs w:val="24"/>
+        </w:rPr>
+        <w:t xml:space="preserve"> sprints.</w:t>
       </w:r>
     </w:p>
     <w:p>
@@ -2466,7 +2566,23 @@
           <w:sz w:val="24"/>
           <w:szCs w:val="24"/>
         </w:rPr>
-        <w:t xml:space="preserve">I continued trying to train my own version of the Hopenet head pose estimation model. Proving difficult to get it to learn properly. Loss values are hovering in the thousands whereas the paper states values of around 10 for each angle. </w:t>
+        <w:t xml:space="preserve">I continued trying to train my own version of the </w:t>
+      </w:r>
+      <w:proofErr w:type="spellStart"/>
+      <w:r>
+        <w:rPr>
+          <w:sz w:val="24"/>
+          <w:szCs w:val="24"/>
+        </w:rPr>
+        <w:t>Hopenet</w:t>
+      </w:r>
+      <w:proofErr w:type="spellEnd"/>
+      <w:r>
+        <w:rPr>
+          <w:sz w:val="24"/>
+          <w:szCs w:val="24"/>
+        </w:rPr>
+        <w:t xml:space="preserve"> head pose estimation model. Proving difficult to get it to learn properly. Loss values are hovering in the thousands whereas the paper states values of around 10 for each angle. </w:t>
       </w:r>
     </w:p>
     <w:p>
@@ -2574,7 +2690,25 @@
           <w:sz w:val="24"/>
           <w:szCs w:val="24"/>
         </w:rPr>
-        <w:t>I will code the gaze mask functionality which will occlude all areas in an image except for the rough direction a persons head is pointing.</w:t>
+        <w:t xml:space="preserve">I will code the gaze mask functionality which will occlude all areas in an image except for the rough direction a </w:t>
+      </w:r>
+      <w:proofErr w:type="spellStart"/>
+      <w:proofErr w:type="gramStart"/>
+      <w:r>
+        <w:rPr>
+          <w:sz w:val="24"/>
+          <w:szCs w:val="24"/>
+        </w:rPr>
+        <w:t>persons</w:t>
+      </w:r>
+      <w:proofErr w:type="spellEnd"/>
+      <w:proofErr w:type="gramEnd"/>
+      <w:r>
+        <w:rPr>
+          <w:sz w:val="24"/>
+          <w:szCs w:val="24"/>
+        </w:rPr>
+        <w:t xml:space="preserve"> head is pointing.</w:t>
       </w:r>
     </w:p>
     <w:p>
@@ -2753,7 +2887,23 @@
           <w:sz w:val="24"/>
           <w:szCs w:val="24"/>
         </w:rPr>
-        <w:t>n AWS SageMaker Studio notebook which will allow me to offload training of my models to the cloud, therefore saving time.</w:t>
+        <w:t xml:space="preserve">n AWS </w:t>
+      </w:r>
+      <w:proofErr w:type="spellStart"/>
+      <w:r>
+        <w:rPr>
+          <w:sz w:val="24"/>
+          <w:szCs w:val="24"/>
+        </w:rPr>
+        <w:t>SageMaker</w:t>
+      </w:r>
+      <w:proofErr w:type="spellEnd"/>
+      <w:r>
+        <w:rPr>
+          <w:sz w:val="24"/>
+          <w:szCs w:val="24"/>
+        </w:rPr>
+        <w:t xml:space="preserve"> Studio notebook which will allow me to offload training of my models to the cloud, therefore saving time.</w:t>
       </w:r>
     </w:p>
     <w:p>
@@ -2911,7 +3061,25 @@
           <w:sz w:val="24"/>
           <w:szCs w:val="24"/>
         </w:rPr>
-        <w:t xml:space="preserve"> the gaze mask functionality which will occlude all areas in an image except for the rough direction a persons head is pointing.</w:t>
+        <w:t xml:space="preserve"> the gaze mask functionality which will occlude all areas in an image except for the rough direction a </w:t>
+      </w:r>
+      <w:proofErr w:type="spellStart"/>
+      <w:proofErr w:type="gramStart"/>
+      <w:r>
+        <w:rPr>
+          <w:sz w:val="24"/>
+          <w:szCs w:val="24"/>
+        </w:rPr>
+        <w:t>persons</w:t>
+      </w:r>
+      <w:proofErr w:type="spellEnd"/>
+      <w:proofErr w:type="gramEnd"/>
+      <w:r>
+        <w:rPr>
+          <w:sz w:val="24"/>
+          <w:szCs w:val="24"/>
+        </w:rPr>
+        <w:t xml:space="preserve"> head is pointing.</w:t>
       </w:r>
     </w:p>
     <w:p>
@@ -3011,7 +3179,23 @@
           <w:sz w:val="24"/>
           <w:szCs w:val="24"/>
         </w:rPr>
-        <w:t>I hope to have an image processing prototype ready for march 19</w:t>
+        <w:t xml:space="preserve">I hope to have an image processing prototype ready for </w:t>
+      </w:r>
+      <w:proofErr w:type="gramStart"/>
+      <w:r>
+        <w:rPr>
+          <w:sz w:val="24"/>
+          <w:szCs w:val="24"/>
+        </w:rPr>
+        <w:t>march</w:t>
+      </w:r>
+      <w:proofErr w:type="gramEnd"/>
+      <w:r>
+        <w:rPr>
+          <w:sz w:val="24"/>
+          <w:szCs w:val="24"/>
+        </w:rPr>
+        <w:t xml:space="preserve"> 19</w:t>
       </w:r>
       <w:r>
         <w:rPr>
@@ -3033,7 +3217,23 @@
           <w:sz w:val="24"/>
           <w:szCs w:val="24"/>
         </w:rPr>
-        <w:t xml:space="preserve"> the prototype may implement the pretrained model for Head Pose Estimation. However if I have time I would still like to have my own version of it.</w:t>
+        <w:t xml:space="preserve"> the prototype may implement the pretrained model for Head Pose Estimation. </w:t>
+      </w:r>
+      <w:proofErr w:type="gramStart"/>
+      <w:r>
+        <w:rPr>
+          <w:sz w:val="24"/>
+          <w:szCs w:val="24"/>
+        </w:rPr>
+        <w:t>However</w:t>
+      </w:r>
+      <w:proofErr w:type="gramEnd"/>
+      <w:r>
+        <w:rPr>
+          <w:sz w:val="24"/>
+          <w:szCs w:val="24"/>
+        </w:rPr>
+        <w:t xml:space="preserve"> if I have time I would still like to have my own version of it.</w:t>
       </w:r>
     </w:p>
     <w:p>
@@ -3062,19 +3262,7 @@
       </w:pPr>
       <w:r>
         <w:lastRenderedPageBreak/>
-        <w:t xml:space="preserve">Week </w:t>
-      </w:r>
-      <w:r>
-        <w:t>5</w:t>
-      </w:r>
-      <w:r>
-        <w:t>: Ending –</w:t>
-      </w:r>
-      <w:r>
-        <w:t xml:space="preserve"> 28</w:t>
-      </w:r>
-      <w:r>
-        <w:t>/02/2021</w:t>
+        <w:t>Week 5: Ending – 28/02/2021</w:t>
       </w:r>
     </w:p>
     <w:p>
@@ -3133,12 +3321,21 @@
           <w:szCs w:val="24"/>
         </w:rPr>
       </w:pPr>
-      <w:r>
-        <w:rPr>
-          <w:sz w:val="24"/>
-          <w:szCs w:val="24"/>
-        </w:rPr>
-        <w:t>Came to the conclusion that in order</w:t>
+      <w:proofErr w:type="gramStart"/>
+      <w:r>
+        <w:rPr>
+          <w:sz w:val="24"/>
+          <w:szCs w:val="24"/>
+        </w:rPr>
+        <w:t>Came to the conclusion</w:t>
+      </w:r>
+      <w:proofErr w:type="gramEnd"/>
+      <w:r>
+        <w:rPr>
+          <w:sz w:val="24"/>
+          <w:szCs w:val="24"/>
+        </w:rPr>
+        <w:t xml:space="preserve"> that in order</w:t>
       </w:r>
       <w:r>
         <w:rPr>
@@ -3181,7 +3378,23 @@
           <w:sz w:val="24"/>
           <w:szCs w:val="24"/>
         </w:rPr>
-        <w:t xml:space="preserve">Found a tensorflow implementation of a saliency papping deep learning model </w:t>
+        <w:t xml:space="preserve">Found a </w:t>
+      </w:r>
+      <w:proofErr w:type="spellStart"/>
+      <w:r>
+        <w:rPr>
+          <w:sz w:val="24"/>
+          <w:szCs w:val="24"/>
+        </w:rPr>
+        <w:t>tensorflow</w:t>
+      </w:r>
+      <w:proofErr w:type="spellEnd"/>
+      <w:r>
+        <w:rPr>
+          <w:sz w:val="24"/>
+          <w:szCs w:val="24"/>
+        </w:rPr>
+        <w:t xml:space="preserve"> implementation of a saliency papping deep learning model </w:t>
       </w:r>
       <w:r>
         <w:rPr>
@@ -3374,7 +3587,23 @@
           <w:sz w:val="24"/>
           <w:szCs w:val="24"/>
         </w:rPr>
-        <w:t>. A general restructuring will be necessary as I am finding it hard to have a clear idea of my goals week-to-week.</w:t>
+        <w:t xml:space="preserve">. A general restructuring will be necessary as I am finding it hard to have a clear idea of my </w:t>
+      </w:r>
+      <w:proofErr w:type="gramStart"/>
+      <w:r>
+        <w:rPr>
+          <w:sz w:val="24"/>
+          <w:szCs w:val="24"/>
+        </w:rPr>
+        <w:t>goals</w:t>
+      </w:r>
+      <w:proofErr w:type="gramEnd"/>
+      <w:r>
+        <w:rPr>
+          <w:sz w:val="24"/>
+          <w:szCs w:val="24"/>
+        </w:rPr>
+        <w:t xml:space="preserve"> week-to-week.</w:t>
       </w:r>
     </w:p>
     <w:p>
@@ -3471,13 +3700,408 @@
     </w:p>
     <w:p>
       <w:pPr>
-        <w:rPr>
-          <w:b/>
-          <w:bCs/>
-          <w:sz w:val="24"/>
-          <w:szCs w:val="24"/>
-        </w:rPr>
-      </w:pPr>
+        <w:pStyle w:val="Heading1"/>
+      </w:pPr>
+      <w:r>
+        <w:t xml:space="preserve">Week </w:t>
+      </w:r>
+      <w:r>
+        <w:t>6</w:t>
+      </w:r>
+      <w:r>
+        <w:t xml:space="preserve">: Ending – </w:t>
+      </w:r>
+      <w:r>
+        <w:t>07</w:t>
+      </w:r>
+      <w:r>
+        <w:t>/0</w:t>
+      </w:r>
+      <w:r>
+        <w:t>3</w:t>
+      </w:r>
+      <w:r>
+        <w:t>/2021</w:t>
+      </w:r>
+    </w:p>
+    <w:p>
+      <w:pPr>
+        <w:pStyle w:val="ListParagraph"/>
+        <w:numPr>
+          <w:ilvl w:val="0"/>
+          <w:numId w:val="11"/>
+        </w:numPr>
+        <w:rPr>
+          <w:b/>
+          <w:bCs/>
+          <w:sz w:val="24"/>
+          <w:szCs w:val="24"/>
+        </w:rPr>
+      </w:pPr>
+      <w:r>
+        <w:rPr>
+          <w:b/>
+          <w:bCs/>
+          <w:sz w:val="24"/>
+          <w:szCs w:val="24"/>
+        </w:rPr>
+        <w:t>This week</w:t>
+      </w:r>
+      <w:r>
+        <w:rPr>
+          <w:b/>
+          <w:bCs/>
+          <w:sz w:val="24"/>
+          <w:szCs w:val="24"/>
+        </w:rPr>
+        <w:t>’</w:t>
+      </w:r>
+      <w:r>
+        <w:rPr>
+          <w:b/>
+          <w:bCs/>
+          <w:sz w:val="24"/>
+          <w:szCs w:val="24"/>
+        </w:rPr>
+        <w:t>s work:</w:t>
+      </w:r>
+    </w:p>
+    <w:p>
+      <w:pPr>
+        <w:pStyle w:val="ListParagraph"/>
+        <w:numPr>
+          <w:ilvl w:val="1"/>
+          <w:numId w:val="11"/>
+        </w:numPr>
+        <w:rPr>
+          <w:b/>
+          <w:bCs/>
+          <w:sz w:val="24"/>
+          <w:szCs w:val="24"/>
+        </w:rPr>
+      </w:pPr>
+      <w:r>
+        <w:rPr>
+          <w:sz w:val="24"/>
+          <w:szCs w:val="24"/>
+        </w:rPr>
+        <w:t xml:space="preserve">Realised there are pretrained </w:t>
+      </w:r>
+      <w:proofErr w:type="spellStart"/>
+      <w:r>
+        <w:rPr>
+          <w:sz w:val="24"/>
+          <w:szCs w:val="24"/>
+        </w:rPr>
+        <w:t>tensorflow</w:t>
+      </w:r>
+      <w:proofErr w:type="spellEnd"/>
+      <w:r>
+        <w:rPr>
+          <w:sz w:val="24"/>
+          <w:szCs w:val="24"/>
+        </w:rPr>
+        <w:t xml:space="preserve"> </w:t>
+      </w:r>
+      <w:r>
+        <w:rPr>
+          <w:sz w:val="24"/>
+          <w:szCs w:val="24"/>
+        </w:rPr>
+        <w:t>versions of MSI-Net available</w:t>
+      </w:r>
+      <w:r>
+        <w:rPr>
+          <w:sz w:val="24"/>
+          <w:szCs w:val="24"/>
+        </w:rPr>
+        <w:t xml:space="preserve">. I download and compared versions </w:t>
+      </w:r>
+      <w:r>
+        <w:rPr>
+          <w:sz w:val="24"/>
+          <w:szCs w:val="24"/>
+        </w:rPr>
+        <w:t xml:space="preserve">which were trained on different datasets to see which one works most effectively. </w:t>
+      </w:r>
+      <w:r>
+        <w:rPr>
+          <w:sz w:val="24"/>
+          <w:szCs w:val="24"/>
+        </w:rPr>
+        <w:t xml:space="preserve">Came to conclusion that the model trained on </w:t>
+      </w:r>
+      <w:r>
+        <w:rPr>
+          <w:sz w:val="24"/>
+          <w:szCs w:val="24"/>
+        </w:rPr>
+        <w:t xml:space="preserve">the OSIE dataset </w:t>
+      </w:r>
+      <w:r>
+        <w:rPr>
+          <w:sz w:val="24"/>
+          <w:szCs w:val="24"/>
+        </w:rPr>
+        <w:t>is most effective for my needs.</w:t>
+      </w:r>
+    </w:p>
+    <w:p>
+      <w:pPr>
+        <w:pStyle w:val="ListParagraph"/>
+        <w:numPr>
+          <w:ilvl w:val="1"/>
+          <w:numId w:val="11"/>
+        </w:numPr>
+        <w:rPr>
+          <w:b/>
+          <w:bCs/>
+          <w:sz w:val="24"/>
+          <w:szCs w:val="24"/>
+        </w:rPr>
+      </w:pPr>
+      <w:r>
+        <w:rPr>
+          <w:sz w:val="24"/>
+          <w:szCs w:val="24"/>
+        </w:rPr>
+        <w:t>Continued to work on my poster. This time settling on a layout, colour scheme and doing work on my architectural diagram so it fit well into the poster.</w:t>
+      </w:r>
+    </w:p>
+    <w:p>
+      <w:pPr>
+        <w:pStyle w:val="ListParagraph"/>
+        <w:numPr>
+          <w:ilvl w:val="1"/>
+          <w:numId w:val="11"/>
+        </w:numPr>
+        <w:rPr>
+          <w:b/>
+          <w:bCs/>
+          <w:sz w:val="24"/>
+          <w:szCs w:val="24"/>
+        </w:rPr>
+      </w:pPr>
+      <w:r>
+        <w:rPr>
+          <w:sz w:val="24"/>
+          <w:szCs w:val="24"/>
+        </w:rPr>
+        <w:t>Figured out how to use the GMIT computers for training models, this may come in handy in the future.</w:t>
+      </w:r>
+    </w:p>
+    <w:p>
+      <w:pPr>
+        <w:pStyle w:val="ListParagraph"/>
+        <w:numPr>
+          <w:ilvl w:val="0"/>
+          <w:numId w:val="11"/>
+        </w:numPr>
+        <w:rPr>
+          <w:b/>
+          <w:bCs/>
+          <w:sz w:val="24"/>
+          <w:szCs w:val="24"/>
+        </w:rPr>
+      </w:pPr>
+      <w:r>
+        <w:rPr>
+          <w:b/>
+          <w:bCs/>
+          <w:sz w:val="24"/>
+          <w:szCs w:val="24"/>
+        </w:rPr>
+        <w:t>Next week</w:t>
+      </w:r>
+      <w:r>
+        <w:rPr>
+          <w:b/>
+          <w:bCs/>
+          <w:sz w:val="24"/>
+          <w:szCs w:val="24"/>
+        </w:rPr>
+        <w:t>’</w:t>
+      </w:r>
+      <w:r>
+        <w:rPr>
+          <w:b/>
+          <w:bCs/>
+          <w:sz w:val="24"/>
+          <w:szCs w:val="24"/>
+        </w:rPr>
+        <w:t xml:space="preserve">s work: </w:t>
+      </w:r>
+    </w:p>
+    <w:p>
+      <w:pPr>
+        <w:pStyle w:val="ListParagraph"/>
+        <w:numPr>
+          <w:ilvl w:val="1"/>
+          <w:numId w:val="11"/>
+        </w:numPr>
+        <w:rPr>
+          <w:b/>
+          <w:bCs/>
+          <w:sz w:val="24"/>
+          <w:szCs w:val="24"/>
+        </w:rPr>
+      </w:pPr>
+      <w:r>
+        <w:rPr>
+          <w:sz w:val="24"/>
+          <w:szCs w:val="24"/>
+        </w:rPr>
+        <w:t>Begin developing the larger image processing code</w:t>
+      </w:r>
+      <w:r>
+        <w:rPr>
+          <w:sz w:val="24"/>
+          <w:szCs w:val="24"/>
+        </w:rPr>
+        <w:t xml:space="preserve"> using the pretrained models</w:t>
+      </w:r>
+      <w:r>
+        <w:rPr>
+          <w:sz w:val="24"/>
+          <w:szCs w:val="24"/>
+        </w:rPr>
+        <w:t xml:space="preserve">. That is, to take in a frame, estimate the gaze and then </w:t>
+      </w:r>
+      <w:r>
+        <w:rPr>
+          <w:sz w:val="24"/>
+          <w:szCs w:val="24"/>
+        </w:rPr>
+        <w:t>get saliency of objects in gaze.</w:t>
+      </w:r>
+    </w:p>
+    <w:p>
+      <w:pPr>
+        <w:pStyle w:val="ListParagraph"/>
+        <w:numPr>
+          <w:ilvl w:val="1"/>
+          <w:numId w:val="11"/>
+        </w:numPr>
+        <w:rPr>
+          <w:b/>
+          <w:bCs/>
+          <w:sz w:val="24"/>
+          <w:szCs w:val="24"/>
+        </w:rPr>
+      </w:pPr>
+      <w:r>
+        <w:rPr>
+          <w:sz w:val="24"/>
+          <w:szCs w:val="24"/>
+        </w:rPr>
+        <w:t xml:space="preserve">Continue </w:t>
+      </w:r>
+      <w:r>
+        <w:rPr>
+          <w:sz w:val="24"/>
+          <w:szCs w:val="24"/>
+        </w:rPr>
+        <w:t xml:space="preserve">work </w:t>
+      </w:r>
+      <w:r>
+        <w:rPr>
+          <w:sz w:val="24"/>
+          <w:szCs w:val="24"/>
+        </w:rPr>
+        <w:t xml:space="preserve">on </w:t>
+      </w:r>
+      <w:r>
+        <w:rPr>
+          <w:sz w:val="24"/>
+          <w:szCs w:val="24"/>
+        </w:rPr>
+        <w:t>my project poster. Aim to get a rough version finished with placeholder text and images where necessary</w:t>
+      </w:r>
+    </w:p>
+    <w:p>
+      <w:pPr>
+        <w:pStyle w:val="ListParagraph"/>
+        <w:numPr>
+          <w:ilvl w:val="0"/>
+          <w:numId w:val="11"/>
+        </w:numPr>
+        <w:rPr>
+          <w:b/>
+          <w:bCs/>
+          <w:sz w:val="24"/>
+          <w:szCs w:val="24"/>
+        </w:rPr>
+      </w:pPr>
+      <w:r>
+        <w:rPr>
+          <w:b/>
+          <w:bCs/>
+          <w:sz w:val="24"/>
+          <w:szCs w:val="24"/>
+        </w:rPr>
+        <w:t xml:space="preserve">Blockers: </w:t>
+      </w:r>
+      <w:r>
+        <w:rPr>
+          <w:sz w:val="24"/>
+          <w:szCs w:val="24"/>
+        </w:rPr>
+        <w:t>None.</w:t>
+      </w:r>
+    </w:p>
+    <w:p>
+      <w:pPr>
+        <w:pStyle w:val="ListParagraph"/>
+        <w:numPr>
+          <w:ilvl w:val="0"/>
+          <w:numId w:val="11"/>
+        </w:numPr>
+        <w:rPr>
+          <w:b/>
+          <w:bCs/>
+          <w:sz w:val="24"/>
+          <w:szCs w:val="24"/>
+        </w:rPr>
+      </w:pPr>
+      <w:r>
+        <w:rPr>
+          <w:b/>
+          <w:bCs/>
+          <w:sz w:val="24"/>
+          <w:szCs w:val="24"/>
+        </w:rPr>
+        <w:t>Schedule:</w:t>
+      </w:r>
+      <w:r>
+        <w:rPr>
+          <w:b/>
+          <w:bCs/>
+          <w:sz w:val="24"/>
+          <w:szCs w:val="24"/>
+        </w:rPr>
+        <w:t xml:space="preserve"> </w:t>
+      </w:r>
+      <w:r>
+        <w:rPr>
+          <w:sz w:val="24"/>
+          <w:szCs w:val="24"/>
+        </w:rPr>
+        <w:t xml:space="preserve">Sprint </w:t>
+      </w:r>
+      <w:r>
+        <w:rPr>
+          <w:sz w:val="24"/>
+          <w:szCs w:val="24"/>
+        </w:rPr>
+        <w:t xml:space="preserve">completed on schedule. New one starting Monday. </w:t>
+      </w:r>
+      <w:r>
+        <w:rPr>
+          <w:sz w:val="24"/>
+          <w:szCs w:val="24"/>
+        </w:rPr>
+        <w:t xml:space="preserve"> </w:t>
+      </w:r>
     </w:p>
     <w:p>
       <w:pPr>
@@ -4255,6 +4879,96 @@
     </w:lvl>
   </w:abstractNum>
   <w:abstractNum w:abstractNumId="8" w15:restartNumberingAfterBreak="0">
+    <w:nsid w:val="4BB3642D"/>
+    <w:multiLevelType w:val="hybridMultilevel"/>
+    <w:tmpl w:val="DE5639E2"/>
+    <w:lvl w:ilvl="0" w:tplc="1809000F">
+      <w:start w:val="1"/>
+      <w:numFmt w:val="decimal"/>
+      <w:lvlText w:val="%1."/>
+      <w:lvlJc w:val="left"/>
+      <w:pPr>
+        <w:ind w:left="720" w:hanging="360"/>
+      </w:pPr>
+    </w:lvl>
+    <w:lvl w:ilvl="1" w:tplc="033686F6">
+      <w:start w:val="1"/>
+      <w:numFmt w:val="lowerLetter"/>
+      <w:lvlText w:val="%2."/>
+      <w:lvlJc w:val="left"/>
+      <w:pPr>
+        <w:ind w:left="1440" w:hanging="360"/>
+      </w:pPr>
+      <w:rPr>
+        <w:b/>
+        <w:bCs/>
+      </w:rPr>
+    </w:lvl>
+    <w:lvl w:ilvl="2" w:tplc="1809001B" w:tentative="1">
+      <w:start w:val="1"/>
+      <w:numFmt w:val="lowerRoman"/>
+      <w:lvlText w:val="%3."/>
+      <w:lvlJc w:val="right"/>
+      <w:pPr>
+        <w:ind w:left="2160" w:hanging="180"/>
+      </w:pPr>
+    </w:lvl>
+    <w:lvl w:ilvl="3" w:tplc="1809000F" w:tentative="1">
+      <w:start w:val="1"/>
+      <w:numFmt w:val="decimal"/>
+      <w:lvlText w:val="%4."/>
+      <w:lvlJc w:val="left"/>
+      <w:pPr>
+        <w:ind w:left="2880" w:hanging="360"/>
+      </w:pPr>
+    </w:lvl>
+    <w:lvl w:ilvl="4" w:tplc="18090019" w:tentative="1">
+      <w:start w:val="1"/>
+      <w:numFmt w:val="lowerLetter"/>
+      <w:lvlText w:val="%5."/>
+      <w:lvlJc w:val="left"/>
+      <w:pPr>
+        <w:ind w:left="3600" w:hanging="360"/>
+      </w:pPr>
+    </w:lvl>
+    <w:lvl w:ilvl="5" w:tplc="1809001B" w:tentative="1">
+      <w:start w:val="1"/>
+      <w:numFmt w:val="lowerRoman"/>
+      <w:lvlText w:val="%6."/>
+      <w:lvlJc w:val="right"/>
+      <w:pPr>
+        <w:ind w:left="4320" w:hanging="180"/>
+      </w:pPr>
+    </w:lvl>
+    <w:lvl w:ilvl="6" w:tplc="1809000F" w:tentative="1">
+      <w:start w:val="1"/>
+      <w:numFmt w:val="decimal"/>
+      <w:lvlText w:val="%7."/>
+      <w:lvlJc w:val="left"/>
+      <w:pPr>
+        <w:ind w:left="5040" w:hanging="360"/>
+      </w:pPr>
+    </w:lvl>
+    <w:lvl w:ilvl="7" w:tplc="18090019" w:tentative="1">
+      <w:start w:val="1"/>
+      <w:numFmt w:val="lowerLetter"/>
+      <w:lvlText w:val="%8."/>
+      <w:lvlJc w:val="left"/>
+      <w:pPr>
+        <w:ind w:left="5760" w:hanging="360"/>
+      </w:pPr>
+    </w:lvl>
+    <w:lvl w:ilvl="8" w:tplc="1809001B" w:tentative="1">
+      <w:start w:val="1"/>
+      <w:numFmt w:val="lowerRoman"/>
+      <w:lvlText w:val="%9."/>
+      <w:lvlJc w:val="right"/>
+      <w:pPr>
+        <w:ind w:left="6480" w:hanging="180"/>
+      </w:pPr>
+    </w:lvl>
+  </w:abstractNum>
+  <w:abstractNum w:abstractNumId="9" w15:restartNumberingAfterBreak="0">
     <w:nsid w:val="69313A70"/>
     <w:multiLevelType w:val="hybridMultilevel"/>
     <w:tmpl w:val="DE5639E2"/>
@@ -4344,7 +5058,7 @@
       </w:pPr>
     </w:lvl>
   </w:abstractNum>
-  <w:abstractNum w:abstractNumId="9" w15:restartNumberingAfterBreak="0">
+  <w:abstractNum w:abstractNumId="10" w15:restartNumberingAfterBreak="0">
     <w:nsid w:val="69506317"/>
     <w:multiLevelType w:val="hybridMultilevel"/>
     <w:tmpl w:val="DE5639E2"/>
@@ -4441,7 +5155,7 @@
     <w:abstractNumId w:val="6"/>
   </w:num>
   <w:num w:numId="3">
-    <w:abstractNumId w:val="8"/>
+    <w:abstractNumId w:val="9"/>
   </w:num>
   <w:num w:numId="4">
     <w:abstractNumId w:val="0"/>
@@ -4450,7 +5164,7 @@
     <w:abstractNumId w:val="2"/>
   </w:num>
   <w:num w:numId="6">
-    <w:abstractNumId w:val="9"/>
+    <w:abstractNumId w:val="10"/>
   </w:num>
   <w:num w:numId="7">
     <w:abstractNumId w:val="3"/>
@@ -4463,6 +5177,9 @@
   </w:num>
   <w:num w:numId="10">
     <w:abstractNumId w:val="7"/>
+  </w:num>
+  <w:num w:numId="11">
+    <w:abstractNumId w:val="8"/>
   </w:num>
 </w:numbering>
 </file>

</xml_diff>